<commit_message>
Added the source links in reference section. Can be useful for putting in documentation
</commit_message>
<xml_diff>
--- a/DOCS/Research Summaries/Task report for Issue 33. Analysis and Design Models.docx
+++ b/DOCS/Research Summaries/Task report for Issue 33. Analysis and Design Models.docx
@@ -21,13 +21,31 @@
     <w:p/>
     <w:p>
       <w:r>
-        <w:t>Prepared by Architecture Team: Abdullah, Tigran, Waseem</w:t>
-      </w:r>
-    </w:p>
-    <w:p>
-      <w:r>
-        <w:t>Objective:</w:t>
-      </w:r>
+        <w:t xml:space="preserve">Prepared by Architecture Team: Abdullah, </w:t>
+      </w:r>
+      <w:proofErr w:type="spellStart"/>
+      <w:r>
+        <w:t>Tigran</w:t>
+      </w:r>
+      <w:proofErr w:type="spellEnd"/>
+      <w:r>
+        <w:t xml:space="preserve">, </w:t>
+      </w:r>
+      <w:proofErr w:type="spellStart"/>
+      <w:r>
+        <w:t>Waseem</w:t>
+      </w:r>
+      <w:proofErr w:type="spellEnd"/>
+    </w:p>
+    <w:p>
+      <w:r>
+        <w:t>Objective</w:t>
+      </w:r>
+      <w:proofErr w:type="gramStart"/>
+      <w:r>
+        <w:t>:</w:t>
+      </w:r>
+      <w:proofErr w:type="gramEnd"/>
       <w:r>
         <w:br/>
       </w:r>
@@ -118,6 +136,7 @@
         </w:rPr>
         <w:tab/>
       </w:r>
+      <w:proofErr w:type="gramStart"/>
       <w:r>
         <w:rPr>
           <w:rFonts w:ascii="Courier New" w:eastAsia="Times New Roman" w:hAnsi="Courier New" w:cs="Courier New"/>
@@ -125,7 +144,17 @@
           <w:sz w:val="18"/>
           <w:szCs w:val="18"/>
         </w:rPr>
-        <w:t>worthwhile for us</w:t>
+        <w:t>worthwhile</w:t>
+      </w:r>
+      <w:proofErr w:type="gramEnd"/>
+      <w:r>
+        <w:rPr>
+          <w:rFonts w:ascii="Courier New" w:eastAsia="Times New Roman" w:hAnsi="Courier New" w:cs="Courier New"/>
+          <w:color w:val="000000"/>
+          <w:sz w:val="18"/>
+          <w:szCs w:val="18"/>
+        </w:rPr>
+        <w:t xml:space="preserve"> for us</w:t>
       </w:r>
     </w:p>
     <w:p>
@@ -233,6 +262,7 @@
       <w:r>
         <w:rPr>
           <w:noProof/>
+          <w:lang w:val="sv-SE" w:eastAsia="sv-SE"/>
         </w:rPr>
         <w:lastRenderedPageBreak/>
         <w:drawing>
@@ -253,7 +283,7 @@
                     </pic:cNvPicPr>
                   </pic:nvPicPr>
                   <pic:blipFill>
-                    <a:blip r:embed="rId6"/>
+                    <a:blip r:embed="rId6" cstate="print"/>
                     <a:srcRect/>
                     <a:stretch>
                       <a:fillRect/>
@@ -286,6 +316,7 @@
       <w:pPr>
         <w:pStyle w:val="Caption"/>
       </w:pPr>
+      <w:proofErr w:type="gramStart"/>
       <w:r>
         <w:t xml:space="preserve">Figure </w:t>
       </w:r>
@@ -298,7 +329,11 @@
         </w:r>
       </w:fldSimple>
       <w:r>
-        <w:t xml:space="preserve">. From </w:t>
+        <w:t>.</w:t>
+      </w:r>
+      <w:proofErr w:type="gramEnd"/>
+      <w:r>
+        <w:t xml:space="preserve"> From </w:t>
       </w:r>
       <w:hyperlink r:id="rId7" w:history="1">
         <w:r>
@@ -324,6 +359,7 @@
         <w:pStyle w:val="Heading4"/>
       </w:pPr>
       <w:r>
+        <w:lastRenderedPageBreak/>
         <w:t>Analysis and Design Model</w:t>
       </w:r>
     </w:p>
@@ -432,13 +468,23 @@
         <w:t xml:space="preserve"> in </w:t>
       </w:r>
       <w:hyperlink r:id="rId8" w:history="1">
+        <w:proofErr w:type="spellStart"/>
         <w:r>
           <w:rPr>
             <w:rStyle w:val="Hyperlink"/>
             <w:sz w:val="24"/>
             <w:szCs w:val="27"/>
           </w:rPr>
-          <w:t>rup documentation</w:t>
+          <w:t>rup</w:t>
+        </w:r>
+        <w:proofErr w:type="spellEnd"/>
+        <w:r>
+          <w:rPr>
+            <w:rStyle w:val="Hyperlink"/>
+            <w:sz w:val="24"/>
+            <w:szCs w:val="27"/>
+          </w:rPr>
+          <w:t xml:space="preserve"> documentation</w:t>
         </w:r>
       </w:hyperlink>
       <w:r>
@@ -467,6 +513,7 @@
           <w:sz w:val="24"/>
           <w:szCs w:val="27"/>
         </w:rPr>
+        <w:lastRenderedPageBreak/>
         <w:t xml:space="preserve">And </w:t>
       </w:r>
       <w:r>
@@ -545,6 +592,7 @@
         <w:ind w:left="450"/>
       </w:pPr>
       <w:r>
+        <w:lastRenderedPageBreak/>
         <w:t xml:space="preserve">There are is a method that will used to find the analysis classes.  At first we need to write down all the nouns of the use-case explanation we will call them candidate classes (we can escape the system). Using </w:t>
       </w:r>
       <w:r>
@@ -622,8 +670,21 @@
         <w:ind w:left="450"/>
       </w:pPr>
       <w:r>
-        <w:t>The UML diagram should contain the classes and connections between the classes. Associations, relations, ertc.</w:t>
-      </w:r>
+        <w:t xml:space="preserve">The UML diagram should contain the classes and connections between the classes. </w:t>
+      </w:r>
+      <w:proofErr w:type="gramStart"/>
+      <w:r>
+        <w:t xml:space="preserve">Associations, relations, </w:t>
+      </w:r>
+      <w:proofErr w:type="spellStart"/>
+      <w:r>
+        <w:t>ertc</w:t>
+      </w:r>
+      <w:proofErr w:type="spellEnd"/>
+      <w:r>
+        <w:t>.</w:t>
+      </w:r>
+      <w:proofErr w:type="gramEnd"/>
     </w:p>
     <w:p>
       <w:pPr>
@@ -697,6 +758,7 @@
           <w:sz w:val="24"/>
           <w:szCs w:val="27"/>
         </w:rPr>
+        <w:lastRenderedPageBreak/>
         <w:t>The outputs of these activities are use-case realization (UML di</w:t>
       </w:r>
       <w:r>
@@ -1044,13 +1106,23 @@
           <w:szCs w:val="27"/>
         </w:rPr>
       </w:pPr>
-      <w:r>
-        <w:rPr>
-          <w:color w:val="000000"/>
-          <w:sz w:val="24"/>
-          <w:szCs w:val="27"/>
-        </w:rPr>
-        <w:t>Unfortunatelly, as can be seen in the image at the beginning of this document, RUP doesn’t contain a deliverable document about software design</w:t>
+      <w:proofErr w:type="spellStart"/>
+      <w:r>
+        <w:rPr>
+          <w:color w:val="000000"/>
+          <w:sz w:val="24"/>
+          <w:szCs w:val="27"/>
+        </w:rPr>
+        <w:t>Unfortunatelly</w:t>
+      </w:r>
+      <w:proofErr w:type="spellEnd"/>
+      <w:r>
+        <w:rPr>
+          <w:color w:val="000000"/>
+          <w:sz w:val="24"/>
+          <w:szCs w:val="27"/>
+        </w:rPr>
+        <w:t>, as can be seen in the image at the beginning of this document, RUP doesn’t contain a deliverable document about software design</w:t>
       </w:r>
     </w:p>
     <w:p>
@@ -1082,20 +1154,91 @@
     <w:p>
       <w:pPr>
         <w:rPr>
+          <w:color w:val="000000"/>
+          <w:sz w:val="24"/>
+          <w:szCs w:val="27"/>
+        </w:rPr>
+      </w:pPr>
+      <w:r>
+        <w:rPr>
+          <w:color w:val="000000"/>
+          <w:sz w:val="24"/>
+          <w:szCs w:val="27"/>
+        </w:rPr>
+        <w:t xml:space="preserve">As a conclusion, the content and steps for different models were given above. We have </w:t>
+      </w:r>
+      <w:proofErr w:type="spellStart"/>
+      <w:r>
+        <w:rPr>
+          <w:color w:val="000000"/>
+          <w:sz w:val="24"/>
+          <w:szCs w:val="27"/>
+        </w:rPr>
+        <w:t>rup</w:t>
+      </w:r>
+      <w:proofErr w:type="spellEnd"/>
+      <w:r>
+        <w:rPr>
+          <w:color w:val="000000"/>
+          <w:sz w:val="24"/>
+          <w:szCs w:val="27"/>
+        </w:rPr>
+        <w:t xml:space="preserve"> template for architecture but we don’t have any template for design. Both templates should be discussed in detail.</w:t>
+      </w:r>
+    </w:p>
+    <w:p>
+      <w:pPr>
+        <w:rPr>
+          <w:color w:val="000000"/>
+          <w:sz w:val="24"/>
+          <w:szCs w:val="27"/>
+        </w:rPr>
+      </w:pPr>
+      <w:proofErr w:type="gramStart"/>
+      <w:r>
+        <w:rPr>
+          <w:color w:val="000000"/>
+          <w:sz w:val="24"/>
+          <w:szCs w:val="27"/>
+        </w:rPr>
+        <w:t>References.</w:t>
+      </w:r>
+      <w:proofErr w:type="gramEnd"/>
+    </w:p>
+    <w:p>
+      <w:hyperlink r:id="rId10" w:tgtFrame="_blank" w:history="1">
+        <w:r>
+          <w:rPr>
+            <w:rStyle w:val="Hyperlink"/>
+            <w:rFonts w:ascii="Arial" w:hAnsi="Arial" w:cs="Arial"/>
+            <w:color w:val="336633"/>
+          </w:rPr>
+          <w:t>http://www.ibm.com/developerworks/rational/library/5383.html</w:t>
+        </w:r>
+      </w:hyperlink>
+    </w:p>
+    <w:p>
+      <w:hyperlink r:id="rId11" w:tgtFrame="_blank" w:history="1">
+        <w:r>
+          <w:rPr>
+            <w:rStyle w:val="Hyperlink"/>
+            <w:rFonts w:ascii="Arial" w:hAnsi="Arial" w:cs="Arial"/>
+            <w:color w:val="336633"/>
+          </w:rPr>
+          <w:t>http://www.ibm.com/developerworks/rational/library/content/RationalEdge/aug04/5670.html</w:t>
+        </w:r>
+      </w:hyperlink>
+    </w:p>
+    <w:p/>
+    <w:p>
+      <w:pPr>
+        <w:rPr>
           <w:rStyle w:val="apple-style-span"/>
           <w:color w:val="000000"/>
           <w:sz w:val="24"/>
           <w:szCs w:val="27"/>
         </w:rPr>
       </w:pPr>
-      <w:r>
-        <w:rPr>
-          <w:color w:val="000000"/>
-          <w:sz w:val="24"/>
-          <w:szCs w:val="27"/>
-        </w:rPr>
-        <w:t>As a conclusion, the content and steps for different models were given above. We have rup template for architecture but we don’t have any template for design. Both templates should be discussed in detail.</w:t>
-      </w:r>
     </w:p>
     <w:sectPr>
       <w:type w:val="continuous"/>
@@ -1996,6 +2139,7 @@
   <w:style w:type="character" w:default="1" w:styleId="DefaultParagraphFont">
     <w:name w:val="Default Paragraph Font"/>
     <w:uiPriority w:val="1"/>
+    <w:semiHidden/>
     <w:unhideWhenUsed/>
   </w:style>
   <w:style w:type="table" w:default="1" w:styleId="TableNormal">

</xml_diff>